<commit_message>
Mode TestSuites, create TestDriver
</commit_message>
<xml_diff>
--- a/lab09/TestSuite/TestSuite_task_9_1.docx
+++ b/lab09/TestSuite/TestSuite_task_9_1.docx
@@ -1098,16 +1098,25 @@
                 <w:sz w:val="22"/>
                 <w:szCs w:val="22"/>
               </w:rPr>
-              <w:t xml:space="preserve">Увести значення </w:t>
-            </w:r>
-            <w:r>
-              <w:rPr>
-                <w:rFonts w:ascii="Arial Narrow" w:hAnsi="Arial Narrow" w:cs="Arial"/>
-                <w:sz w:val="22"/>
-                <w:szCs w:val="22"/>
-                <w:lang w:val="en-US"/>
-              </w:rPr>
-              <w:t>rating = 88</w:t>
+              <w:t>Увести значення</w:t>
+            </w:r>
+            <w:r>
+              <w:rPr>
+                <w:rFonts w:ascii="Arial Narrow" w:hAnsi="Arial Narrow" w:cs="Arial"/>
+                <w:sz w:val="22"/>
+                <w:szCs w:val="22"/>
+                <w:lang w:val="en-US"/>
+              </w:rPr>
+              <w:t xml:space="preserve"> mark</w:t>
+            </w:r>
+            <w:r>
+              <w:rPr>
+                <w:rFonts w:ascii="Arial Narrow" w:hAnsi="Arial Narrow" w:cs="Arial"/>
+                <w:sz w:val="22"/>
+                <w:szCs w:val="22"/>
+                <w:lang w:val="en-US"/>
+              </w:rPr>
+              <w:t xml:space="preserve"> = 88</w:t>
             </w:r>
           </w:p>
           <w:p>
@@ -1161,6 +1170,15 @@
                 <w:lang w:val="en-US"/>
               </w:rPr>
             </w:pPr>
+            <w:r>
+              <w:rPr>
+                <w:rFonts w:ascii="Arial Narrow" w:hAnsi="Arial Narrow" w:cs="Arial"/>
+                <w:sz w:val="22"/>
+                <w:szCs w:val="22"/>
+                <w:lang w:val="en-US"/>
+              </w:rPr>
+              <w:t>passed</w:t>
+            </w:r>
           </w:p>
         </w:tc>
       </w:tr>
@@ -1263,7 +1281,16 @@
                 <w:szCs w:val="22"/>
                 <w:lang w:val="en-US"/>
               </w:rPr>
-              <w:t>rating = 55</w:t>
+              <w:t>mark</w:t>
+            </w:r>
+            <w:r>
+              <w:rPr>
+                <w:rFonts w:ascii="Arial Narrow" w:hAnsi="Arial Narrow" w:cs="Arial"/>
+                <w:sz w:val="22"/>
+                <w:szCs w:val="22"/>
+                <w:lang w:val="en-US"/>
+              </w:rPr>
+              <w:t xml:space="preserve"> = 55</w:t>
             </w:r>
           </w:p>
           <w:p>
@@ -1317,6 +1344,15 @@
                 <w:lang w:val="en-US"/>
               </w:rPr>
             </w:pPr>
+            <w:r>
+              <w:rPr>
+                <w:rFonts w:ascii="Arial Narrow" w:hAnsi="Arial Narrow" w:cs="Arial"/>
+                <w:sz w:val="22"/>
+                <w:szCs w:val="22"/>
+                <w:lang w:val="en-US"/>
+              </w:rPr>
+              <w:t>passed</w:t>
+            </w:r>
           </w:p>
         </w:tc>
       </w:tr>
@@ -1419,7 +1455,16 @@
                 <w:szCs w:val="22"/>
                 <w:lang w:val="en-US"/>
               </w:rPr>
-              <w:t>rating = 33</w:t>
+              <w:t>mark</w:t>
+            </w:r>
+            <w:r>
+              <w:rPr>
+                <w:rFonts w:ascii="Arial Narrow" w:hAnsi="Arial Narrow" w:cs="Arial"/>
+                <w:sz w:val="22"/>
+                <w:szCs w:val="22"/>
+                <w:lang w:val="en-US"/>
+              </w:rPr>
+              <w:t xml:space="preserve"> = 33</w:t>
             </w:r>
           </w:p>
           <w:p>
@@ -1473,6 +1518,15 @@
                 <w:lang w:val="en-US"/>
               </w:rPr>
             </w:pPr>
+            <w:r>
+              <w:rPr>
+                <w:rFonts w:ascii="Arial Narrow" w:hAnsi="Arial Narrow" w:cs="Arial"/>
+                <w:sz w:val="22"/>
+                <w:szCs w:val="22"/>
+                <w:lang w:val="en-US"/>
+              </w:rPr>
+              <w:t>passed</w:t>
+            </w:r>
           </w:p>
         </w:tc>
       </w:tr>
@@ -1552,16 +1606,16 @@
                 <w:szCs w:val="22"/>
                 <w:lang w:val="en-US"/>
               </w:rPr>
-              <w:t xml:space="preserve">rating = </w:t>
-            </w:r>
-            <w:r>
-              <w:rPr>
-                <w:rFonts w:ascii="Arial Narrow" w:hAnsi="Arial Narrow" w:cs="Arial"/>
-                <w:sz w:val="22"/>
-                <w:szCs w:val="22"/>
-                <w:lang w:val="en-US"/>
-              </w:rPr>
-              <w:t>78</w:t>
+              <w:t>mark</w:t>
+            </w:r>
+            <w:r>
+              <w:rPr>
+                <w:rFonts w:ascii="Arial Narrow" w:hAnsi="Arial Narrow" w:cs="Arial"/>
+                <w:sz w:val="22"/>
+                <w:szCs w:val="22"/>
+                <w:lang w:val="en-US"/>
+              </w:rPr>
+              <w:t xml:space="preserve"> = 78</w:t>
             </w:r>
           </w:p>
           <w:p>
@@ -1588,6 +1642,7 @@
                 <w:lang w:val="en-US"/>
               </w:rPr>
             </w:pPr>
+            <w:bookmarkStart w:id="0" w:name="_GoBack"/>
             <w:r>
               <w:rPr>
                 <w:rFonts w:ascii="Arial Narrow" w:hAnsi="Arial Narrow" w:cs="Arial"/>
@@ -1597,7 +1652,6 @@
               </w:rPr>
               <w:t>C (overall correct fulfillment of certain significant number of errors)</w:t>
             </w:r>
-            <w:bookmarkStart w:id="0" w:name="_GoBack"/>
             <w:bookmarkEnd w:id="0"/>
           </w:p>
         </w:tc>
@@ -1616,6 +1670,15 @@
                 <w:lang w:val="en-US"/>
               </w:rPr>
             </w:pPr>
+            <w:r>
+              <w:rPr>
+                <w:rFonts w:ascii="Arial Narrow" w:hAnsi="Arial Narrow" w:cs="Arial"/>
+                <w:sz w:val="22"/>
+                <w:szCs w:val="22"/>
+                <w:lang w:val="en-US"/>
+              </w:rPr>
+              <w:t>passed</w:t>
+            </w:r>
           </w:p>
         </w:tc>
       </w:tr>
@@ -1695,16 +1758,16 @@
                 <w:szCs w:val="22"/>
                 <w:lang w:val="en-US"/>
               </w:rPr>
-              <w:t xml:space="preserve">rating = </w:t>
-            </w:r>
-            <w:r>
-              <w:rPr>
-                <w:rFonts w:ascii="Arial Narrow" w:hAnsi="Arial Narrow" w:cs="Arial"/>
-                <w:sz w:val="22"/>
-                <w:szCs w:val="22"/>
-                <w:lang w:val="en-US"/>
-              </w:rPr>
-              <w:t>2</w:t>
+              <w:t>mark</w:t>
+            </w:r>
+            <w:r>
+              <w:rPr>
+                <w:rFonts w:ascii="Arial Narrow" w:hAnsi="Arial Narrow" w:cs="Arial"/>
+                <w:sz w:val="22"/>
+                <w:szCs w:val="22"/>
+                <w:lang w:val="en-US"/>
+              </w:rPr>
+              <w:t xml:space="preserve"> = 2</w:t>
             </w:r>
           </w:p>
           <w:p>
@@ -1757,6 +1820,15 @@
                 <w:lang w:val="en-US"/>
               </w:rPr>
             </w:pPr>
+            <w:r>
+              <w:rPr>
+                <w:rFonts w:ascii="Arial Narrow" w:hAnsi="Arial Narrow" w:cs="Arial"/>
+                <w:sz w:val="22"/>
+                <w:szCs w:val="22"/>
+                <w:lang w:val="en-US"/>
+              </w:rPr>
+              <w:t>passed</w:t>
+            </w:r>
           </w:p>
         </w:tc>
       </w:tr>
@@ -1912,7 +1984,7 @@
               <w:sz w:val="16"/>
               <w:szCs w:val="16"/>
             </w:rPr>
-            <w:t>11:53:56</w:t>
+            <w:t>13:39:57</w:t>
           </w:r>
           <w:r>
             <w:rPr>
@@ -2181,7 +2253,7 @@
               <w:sz w:val="16"/>
               <w:szCs w:val="16"/>
             </w:rPr>
-            <w:t>11:53:56</w:t>
+            <w:t>13:39:57</w:t>
           </w:r>
           <w:r>
             <w:rPr>

</xml_diff>